<commit_message>
Updating skill table and adding Infragard partnership.
</commit_message>
<xml_diff>
--- a/cv.docx
+++ b/cv.docx
@@ -52,7 +52,7 @@
       </w:pPr>
       <w:r>
         <w:rPr/>
-        <w:t xml:space="preserve">2014 (5 months) </w:t>
+        <w:t xml:space="preserve">Jan 2014 (5 months contract) </w:t>
       </w:r>
       <w:r>
         <w:rPr>
@@ -90,7 +90,7 @@
       </w:pPr>
       <w:r>
         <w:rPr/>
-        <w:t xml:space="preserve">Maintain networks and server co-location environment. Facilitate telecom systems for membership and co-working. Work alongside Networking Committee to provide tools and solutions for technology needs of business and membership. Update integrated security and access systems as-needed.</w:t>
+        <w:t xml:space="preserve">Maintain networks and server co-location environment. Facilitate Telecom systems for membership and co-working. Work alongside Networking Committee to provide tools and solutions for technology needs of business and membership. Update integrated security and access systems as-needed.</w:t>
       </w:r>
     </w:p>
     <w:p>
@@ -108,7 +108,7 @@
       </w:pPr>
       <w:r>
         <w:rPr/>
-        <w:t xml:space="preserve">Since 2013 </w:t>
+        <w:t xml:space="preserve">Oct 2013 - Aug 2014 </w:t>
       </w:r>
       <w:r>
         <w:rPr>
@@ -173,7 +173,7 @@
       </w:pPr>
       <w:r>
         <w:rPr/>
-        <w:t xml:space="preserve">2013-2013 </w:t>
+        <w:t xml:space="preserve">Feb 2013 - Aug 2013 </w:t>
       </w:r>
       <w:r>
         <w:rPr>
@@ -265,7 +265,7 @@
       </w:pPr>
       <w:r>
         <w:rPr/>
-        <w:t xml:space="preserve">2011 (2 months) </w:t>
+        <w:t xml:space="preserve">Mar 2011 (2 months contract) </w:t>
       </w:r>
       <w:r>
         <w:rPr>
@@ -303,7 +303,7 @@
       </w:pPr>
       <w:r>
         <w:rPr/>
-        <w:t xml:space="preserve">2003-2013 </w:t>
+        <w:t xml:space="preserve">May 2003 - Jan 2013 </w:t>
       </w:r>
       <w:r>
         <w:rPr>
@@ -324,6 +324,15 @@
     </w:p>
     <w:p>
       <w:pPr>
+        <w:pStyle w:val="Normal"/>
+      </w:pPr>
+      <w:r>
+        <w:rPr/>
+        <w:t xml:space="preserve">Responsible for providing a portfolio of Web development, IT, software, and technology services that meet the needs of clients. Also in charge of ensuring that the delivery of advanced technologies and solutions is done with a professional, honest, and personalised service approach.</w:t>
+      </w:r>
+    </w:p>
+    <w:p>
+      <w:pPr>
         <w:pStyle w:val="Heading 2"/>
       </w:pPr>
       <w:r>
@@ -350,7 +359,7 @@
         <w:rPr/>
         <w:t xml:space="preserve">Author of </w:t>
       </w:r>
-      <w:hyperlink r:id="rId85">
+      <w:hyperlink r:id="rId87">
         <w:r>
           <w:rPr>
             <w:u w:val="single"/>
@@ -383,7 +392,7 @@
         <w:rPr/>
         <w:t xml:space="preserve">My daily operating system: I </w:t>
       </w:r>
-      <w:hyperlink r:id="rId92">
+      <w:hyperlink r:id="rId94">
         <w:r>
           <w:rPr>
             <w:u w:val="single"/>
@@ -416,7 +425,7 @@
         <w:rPr/>
         <w:t xml:space="preserve">A rails gem for accessing the Commission Junction SOAP API: I contribute on </w:t>
       </w:r>
-      <w:hyperlink r:id="rId99">
+      <w:hyperlink r:id="rId101">
         <w:r>
           <w:rPr>
             <w:u w:val="single"/>
@@ -428,6 +437,1167 @@
     </w:p>
     <w:p>
       <w:pPr>
+        <w:pStyle w:val="Normal"/>
+      </w:pPr>
+      <w:r>
+        <w:rPr>
+          <w:i/>
+        </w:rPr>
+        <w:t xml:space="preserve">OSSEC</w:t>
+      </w:r>
+    </w:p>
+    <w:p>
+      <w:pPr>
+        <w:pStyle w:val="Normal"/>
+      </w:pPr>
+      <w:r>
+        <w:rPr/>
+        <w:t xml:space="preserve">I Collaborate with the </w:t>
+      </w:r>
+      <w:hyperlink r:id="rId107">
+        <w:r>
+          <w:rPr>
+            <w:u w:val="single"/>
+            <w:color w:val="0000ff"/>
+          </w:rPr>
+          <w:t xml:space="preserve">Honeypot project</w:t>
+        </w:r>
+      </w:hyperlink>
+      <w:r>
+        <w:rPr/>
+        <w:t xml:space="preserve">, </w:t>
+      </w:r>
+      <w:hyperlink r:id="rId110">
+        <w:r>
+          <w:rPr>
+            <w:u w:val="single"/>
+            <w:color w:val="0000ff"/>
+          </w:rPr>
+          <w:t xml:space="preserve">OWASP</w:t>
+        </w:r>
+      </w:hyperlink>
+      <w:r>
+        <w:rPr/>
+        <w:t xml:space="preserve">, </w:t>
+      </w:r>
+      <w:hyperlink r:id="rId113">
+        <w:r>
+          <w:rPr>
+            <w:u w:val="single"/>
+            <w:color w:val="0000ff"/>
+          </w:rPr>
+          <w:t xml:space="preserve">US-CERT</w:t>
+        </w:r>
+      </w:hyperlink>
+      <w:r>
+        <w:rPr/>
+        <w:t xml:space="preserve">, and other open source infosec projects to provide anti-malware definitions and spam detection rulesets.</w:t>
+      </w:r>
+    </w:p>
+    <w:p>
+      <w:pPr>
+        <w:pStyle w:val="Heading 2"/>
+      </w:pPr>
+      <w:r>
+        <w:rPr/>
+        <w:t xml:space="preserve">Skills and Experience</w:t>
+      </w:r>
+    </w:p>
+    <w:tbl>
+      <w:tblPr>
+        <w:tblBorders>
+          <w:left w:val="single"/>
+          <w:right w:val="single"/>
+          <w:top w:val="single"/>
+          <w:bottom w:val="single"/>
+        </w:tblBorders>
+      </w:tblPr>
+      <w:tr>
+        <w:trPr/>
+        <w:tc>
+          <w:tcPr>
+            <w:tcW w:w="0" w:type="dxa"/>
+            <w:tcBorders>
+              <w:left w:val="single"/>
+              <w:right w:val="single"/>
+              <w:top w:val="single"/>
+              <w:bottom w:val="single"/>
+            </w:tcBorders>
+          </w:tcPr>
+          <w:p>
+            <w:pPr/>
+            <w:r>
+              <w:rPr/>
+              <w:t xml:space="preserve">Category</w:t>
+            </w:r>
+          </w:p>
+        </w:tc>
+        <w:tc>
+          <w:tcPr>
+            <w:tcW w:w="0" w:type="dxa"/>
+            <w:tcBorders>
+              <w:left w:val="single"/>
+              <w:right w:val="single"/>
+              <w:top w:val="single"/>
+              <w:bottom w:val="single"/>
+            </w:tcBorders>
+          </w:tcPr>
+          <w:p>
+            <w:pPr/>
+            <w:r>
+              <w:rPr/>
+              <w:t xml:space="preserve">Skill</w:t>
+            </w:r>
+          </w:p>
+        </w:tc>
+        <w:tc>
+          <w:tcPr>
+            <w:tcW w:w="0" w:type="dxa"/>
+            <w:tcBorders>
+              <w:left w:val="single"/>
+              <w:right w:val="single"/>
+              <w:top w:val="single"/>
+              <w:bottom w:val="single"/>
+            </w:tcBorders>
+          </w:tcPr>
+          <w:p>
+            <w:pPr/>
+            <w:r>
+              <w:rPr/>
+              <w:t xml:space="preserve">Skill Level</w:t>
+            </w:r>
+          </w:p>
+        </w:tc>
+      </w:tr>
+      <w:tr>
+        <w:trPr/>
+        <w:tc>
+          <w:tcPr>
+            <w:tcW w:w="0" w:type="dxa"/>
+            <w:tcBorders>
+              <w:left w:val="single"/>
+              <w:right w:val="single"/>
+              <w:top w:val="single"/>
+              <w:bottom w:val="single"/>
+            </w:tcBorders>
+          </w:tcPr>
+          <w:p>
+            <w:pPr/>
+            <w:r>
+              <w:rPr/>
+              <w:t xml:space="preserve">Consulting</w:t>
+            </w:r>
+          </w:p>
+        </w:tc>
+        <w:tc>
+          <w:tcPr>
+            <w:tcW w:w="0" w:type="dxa"/>
+            <w:tcBorders>
+              <w:left w:val="single"/>
+              <w:right w:val="single"/>
+              <w:top w:val="single"/>
+              <w:bottom w:val="single"/>
+            </w:tcBorders>
+          </w:tcPr>
+          <w:p>
+            <w:pPr/>
+            <w:r>
+              <w:rPr/>
+              <w:t xml:space="preserve">IT Services, Dev Ops</w:t>
+            </w:r>
+          </w:p>
+        </w:tc>
+        <w:tc>
+          <w:tcPr>
+            <w:tcW w:w="0" w:type="dxa"/>
+            <w:tcBorders>
+              <w:left w:val="single"/>
+              <w:right w:val="single"/>
+              <w:top w:val="single"/>
+              <w:bottom w:val="single"/>
+            </w:tcBorders>
+          </w:tcPr>
+          <w:p>
+            <w:pPr/>
+            <w:r>
+              <w:rPr/>
+              <w:t xml:space="preserve">Expert</w:t>
+            </w:r>
+          </w:p>
+        </w:tc>
+      </w:tr>
+      <w:tr>
+        <w:trPr/>
+        <w:tc>
+          <w:tcPr>
+            <w:tcW w:w="0" w:type="dxa"/>
+            <w:tcBorders>
+              <w:left w:val="single"/>
+              <w:right w:val="single"/>
+              <w:top w:val="single"/>
+              <w:bottom w:val="single"/>
+            </w:tcBorders>
+          </w:tcPr>
+          <w:p>
+            <w:pPr/>
+            <w:r>
+              <w:rPr/>
+              <w:t xml:space="preserve">Systems</w:t>
+            </w:r>
+          </w:p>
+        </w:tc>
+        <w:tc>
+          <w:tcPr>
+            <w:tcW w:w="0" w:type="dxa"/>
+            <w:tcBorders>
+              <w:left w:val="single"/>
+              <w:right w:val="single"/>
+              <w:top w:val="single"/>
+              <w:bottom w:val="single"/>
+            </w:tcBorders>
+          </w:tcPr>
+          <w:p>
+            <w:pPr/>
+            <w:r>
+              <w:rPr/>
+              <w:t xml:space="preserve">Analyst, Architect, Security</w:t>
+            </w:r>
+          </w:p>
+        </w:tc>
+        <w:tc>
+          <w:tcPr>
+            <w:tcW w:w="0" w:type="dxa"/>
+            <w:tcBorders>
+              <w:left w:val="single"/>
+              <w:right w:val="single"/>
+              <w:top w:val="single"/>
+              <w:bottom w:val="single"/>
+            </w:tcBorders>
+          </w:tcPr>
+          <w:p>
+            <w:pPr/>
+            <w:r>
+              <w:rPr/>
+              <w:t xml:space="preserve">Expert</w:t>
+            </w:r>
+          </w:p>
+        </w:tc>
+      </w:tr>
+      <w:tr>
+        <w:trPr/>
+        <w:tc>
+          <w:tcPr>
+            <w:tcW w:w="0" w:type="dxa"/>
+            <w:tcBorders>
+              <w:left w:val="single"/>
+              <w:right w:val="single"/>
+              <w:top w:val="single"/>
+              <w:bottom w:val="single"/>
+            </w:tcBorders>
+          </w:tcPr>
+          <w:p>
+            <w:pPr/>
+            <w:r>
+              <w:rPr/>
+              <w:t xml:space="preserve">Languages(Read, Spoken, Written)</w:t>
+            </w:r>
+          </w:p>
+        </w:tc>
+        <w:tc>
+          <w:tcPr>
+            <w:tcW w:w="0" w:type="dxa"/>
+            <w:tcBorders>
+              <w:left w:val="single"/>
+              <w:right w:val="single"/>
+              <w:top w:val="single"/>
+              <w:bottom w:val="single"/>
+            </w:tcBorders>
+          </w:tcPr>
+          <w:p>
+            <w:pPr/>
+            <w:r>
+              <w:rPr/>
+              <w:t xml:space="preserve">English</w:t>
+            </w:r>
+          </w:p>
+        </w:tc>
+        <w:tc>
+          <w:tcPr>
+            <w:tcW w:w="0" w:type="dxa"/>
+            <w:tcBorders>
+              <w:left w:val="single"/>
+              <w:right w:val="single"/>
+              <w:top w:val="single"/>
+              <w:bottom w:val="single"/>
+            </w:tcBorders>
+          </w:tcPr>
+          <w:p>
+            <w:pPr/>
+            <w:r>
+              <w:rPr/>
+              <w:t xml:space="preserve">Expert</w:t>
+            </w:r>
+          </w:p>
+        </w:tc>
+      </w:tr>
+      <w:tr>
+        <w:trPr/>
+        <w:tc>
+          <w:tcPr>
+            <w:tcW w:w="0" w:type="dxa"/>
+            <w:tcBorders>
+              <w:left w:val="single"/>
+              <w:right w:val="single"/>
+              <w:top w:val="single"/>
+              <w:bottom w:val="single"/>
+            </w:tcBorders>
+          </w:tcPr>
+          <w:p>
+            <w:pPr/>
+            <w:r>
+              <w:rPr/>
+              <w:t xml:space="preserve">Languages(Read, Spoken, Written)</w:t>
+            </w:r>
+          </w:p>
+        </w:tc>
+        <w:tc>
+          <w:tcPr>
+            <w:tcW w:w="0" w:type="dxa"/>
+            <w:tcBorders>
+              <w:left w:val="single"/>
+              <w:right w:val="single"/>
+              <w:top w:val="single"/>
+              <w:bottom w:val="single"/>
+            </w:tcBorders>
+          </w:tcPr>
+          <w:p>
+            <w:pPr/>
+            <w:r>
+              <w:rPr/>
+              <w:t xml:space="preserve">German, Spanish, Japanese</w:t>
+            </w:r>
+          </w:p>
+        </w:tc>
+        <w:tc>
+          <w:tcPr>
+            <w:tcW w:w="0" w:type="dxa"/>
+            <w:tcBorders>
+              <w:left w:val="single"/>
+              <w:right w:val="single"/>
+              <w:top w:val="single"/>
+              <w:bottom w:val="single"/>
+            </w:tcBorders>
+          </w:tcPr>
+          <w:p>
+            <w:pPr/>
+            <w:r>
+              <w:rPr/>
+              <w:t xml:space="preserve">Beginner</w:t>
+            </w:r>
+          </w:p>
+        </w:tc>
+      </w:tr>
+      <w:tr>
+        <w:trPr/>
+        <w:tc>
+          <w:tcPr>
+            <w:tcW w:w="0" w:type="dxa"/>
+            <w:tcBorders>
+              <w:left w:val="single"/>
+              <w:right w:val="single"/>
+              <w:top w:val="single"/>
+              <w:bottom w:val="single"/>
+            </w:tcBorders>
+          </w:tcPr>
+          <w:p>
+            <w:pPr/>
+            <w:r>
+              <w:rPr/>
+              <w:t xml:space="preserve">Automation</w:t>
+            </w:r>
+          </w:p>
+        </w:tc>
+        <w:tc>
+          <w:tcPr>
+            <w:tcW w:w="0" w:type="dxa"/>
+            <w:tcBorders>
+              <w:left w:val="single"/>
+              <w:right w:val="single"/>
+              <w:top w:val="single"/>
+              <w:bottom w:val="single"/>
+            </w:tcBorders>
+          </w:tcPr>
+          <w:p>
+            <w:pPr/>
+            <w:r>
+              <w:rPr/>
+              <w:t xml:space="preserve">Puppet, Ansible, Salt</w:t>
+            </w:r>
+          </w:p>
+        </w:tc>
+        <w:tc>
+          <w:tcPr>
+            <w:tcW w:w="0" w:type="dxa"/>
+            <w:tcBorders>
+              <w:left w:val="single"/>
+              <w:right w:val="single"/>
+              <w:top w:val="single"/>
+              <w:bottom w:val="single"/>
+            </w:tcBorders>
+          </w:tcPr>
+          <w:p>
+            <w:pPr/>
+            <w:r>
+              <w:rPr/>
+              <w:t xml:space="preserve">Above Intermediate</w:t>
+            </w:r>
+          </w:p>
+        </w:tc>
+      </w:tr>
+      <w:tr>
+        <w:trPr/>
+        <w:tc>
+          <w:tcPr>
+            <w:tcW w:w="0" w:type="dxa"/>
+            <w:tcBorders>
+              <w:left w:val="single"/>
+              <w:right w:val="single"/>
+              <w:top w:val="single"/>
+              <w:bottom w:val="single"/>
+            </w:tcBorders>
+          </w:tcPr>
+          <w:p>
+            <w:pPr/>
+            <w:r>
+              <w:rPr/>
+              <w:t xml:space="preserve">Virtualization </w:t>
+            </w:r>
+          </w:p>
+        </w:tc>
+        <w:tc>
+          <w:tcPr>
+            <w:tcW w:w="0" w:type="dxa"/>
+            <w:tcBorders>
+              <w:left w:val="single"/>
+              <w:right w:val="single"/>
+              <w:top w:val="single"/>
+              <w:bottom w:val="single"/>
+            </w:tcBorders>
+          </w:tcPr>
+          <w:p>
+            <w:pPr/>
+            <w:r>
+              <w:rPr/>
+              <w:t xml:space="preserve">KVM/Libvirt, Docker/LXC, VmWare, Virtual box</w:t>
+            </w:r>
+          </w:p>
+        </w:tc>
+        <w:tc>
+          <w:tcPr>
+            <w:tcW w:w="0" w:type="dxa"/>
+            <w:tcBorders>
+              <w:left w:val="single"/>
+              <w:right w:val="single"/>
+              <w:top w:val="single"/>
+              <w:bottom w:val="single"/>
+            </w:tcBorders>
+          </w:tcPr>
+          <w:p>
+            <w:pPr/>
+            <w:r>
+              <w:rPr/>
+              <w:t xml:space="preserve">Expert</w:t>
+            </w:r>
+          </w:p>
+        </w:tc>
+      </w:tr>
+      <w:tr>
+        <w:trPr/>
+        <w:tc>
+          <w:tcPr>
+            <w:tcW w:w="0" w:type="dxa"/>
+            <w:tcBorders>
+              <w:left w:val="single"/>
+              <w:right w:val="single"/>
+              <w:top w:val="single"/>
+              <w:bottom w:val="single"/>
+            </w:tcBorders>
+          </w:tcPr>
+          <w:p>
+            <w:pPr/>
+            <w:r>
+              <w:rPr/>
+              <w:t xml:space="preserve">Languages(Scripted)</w:t>
+            </w:r>
+          </w:p>
+        </w:tc>
+        <w:tc>
+          <w:tcPr>
+            <w:tcW w:w="0" w:type="dxa"/>
+            <w:tcBorders>
+              <w:left w:val="single"/>
+              <w:right w:val="single"/>
+              <w:top w:val="single"/>
+              <w:bottom w:val="single"/>
+            </w:tcBorders>
+          </w:tcPr>
+          <w:p>
+            <w:pPr/>
+            <w:r>
+              <w:rPr/>
+              <w:t xml:space="preserve">Ruby, Bash, Perl, Awk, BASIC, Power Script </w:t>
+            </w:r>
+          </w:p>
+        </w:tc>
+        <w:tc>
+          <w:tcPr>
+            <w:tcW w:w="0" w:type="dxa"/>
+            <w:tcBorders>
+              <w:left w:val="single"/>
+              <w:right w:val="single"/>
+              <w:top w:val="single"/>
+              <w:bottom w:val="single"/>
+            </w:tcBorders>
+          </w:tcPr>
+          <w:p>
+            <w:pPr/>
+            <w:r>
+              <w:rPr/>
+              <w:t xml:space="preserve">Expert </w:t>
+            </w:r>
+          </w:p>
+        </w:tc>
+      </w:tr>
+      <w:tr>
+        <w:trPr/>
+        <w:tc>
+          <w:tcPr>
+            <w:tcW w:w="0" w:type="dxa"/>
+            <w:tcBorders>
+              <w:left w:val="single"/>
+              <w:right w:val="single"/>
+              <w:top w:val="single"/>
+              <w:bottom w:val="single"/>
+            </w:tcBorders>
+          </w:tcPr>
+          <w:p>
+            <w:pPr/>
+            <w:r>
+              <w:rPr/>
+              <w:t xml:space="preserve">Languages(Web) </w:t>
+            </w:r>
+          </w:p>
+        </w:tc>
+        <w:tc>
+          <w:tcPr>
+            <w:tcW w:w="0" w:type="dxa"/>
+            <w:tcBorders>
+              <w:left w:val="single"/>
+              <w:right w:val="single"/>
+              <w:top w:val="single"/>
+              <w:bottom w:val="single"/>
+            </w:tcBorders>
+          </w:tcPr>
+          <w:p>
+            <w:pPr/>
+            <w:r>
+              <w:rPr/>
+              <w:t xml:space="preserve">HTML(3, 4, 5), CSS(1,2,3), JavaScript, jQuery, PHP </w:t>
+            </w:r>
+          </w:p>
+        </w:tc>
+        <w:tc>
+          <w:tcPr>
+            <w:tcW w:w="0" w:type="dxa"/>
+            <w:tcBorders>
+              <w:left w:val="single"/>
+              <w:right w:val="single"/>
+              <w:top w:val="single"/>
+              <w:bottom w:val="single"/>
+            </w:tcBorders>
+          </w:tcPr>
+          <w:p>
+            <w:pPr/>
+            <w:r>
+              <w:rPr/>
+              <w:t xml:space="preserve">Above Intermediate</w:t>
+            </w:r>
+          </w:p>
+          <w:p>
+            <w:pPr/>
+          </w:p>
+          <w:p>
+            <w:pPr>
+              <w:pStyle w:val="Normal"/>
+            </w:pPr>
+            <w:r>
+              <w:rPr/>
+              <w:t xml:space="preserve">Languages(Compiled) | C++, ASM86, ANSI-C, Lua | Intermediate | </w:t>
+            </w:r>
+          </w:p>
+        </w:tc>
+      </w:tr>
+      <w:tr>
+        <w:trPr/>
+        <w:tc>
+          <w:tcPr>
+            <w:tcW w:w="0" w:type="dxa"/>
+            <w:tcBorders>
+              <w:left w:val="single"/>
+              <w:right w:val="single"/>
+              <w:top w:val="single"/>
+              <w:bottom w:val="single"/>
+            </w:tcBorders>
+          </w:tcPr>
+          <w:p>
+            <w:pPr/>
+          </w:p>
+        </w:tc>
+        <w:tc>
+          <w:tcPr>
+            <w:tcW w:w="0" w:type="dxa"/>
+            <w:tcBorders>
+              <w:left w:val="single"/>
+              <w:right w:val="single"/>
+              <w:top w:val="single"/>
+              <w:bottom w:val="single"/>
+            </w:tcBorders>
+          </w:tcPr>
+          <w:p>
+            <w:pPr/>
+          </w:p>
+        </w:tc>
+        <w:tc>
+          <w:tcPr>
+            <w:tcW w:w="0" w:type="dxa"/>
+            <w:tcBorders>
+              <w:left w:val="single"/>
+              <w:right w:val="single"/>
+              <w:top w:val="single"/>
+              <w:bottom w:val="single"/>
+            </w:tcBorders>
+          </w:tcPr>
+          <w:p>
+            <w:pPr/>
+          </w:p>
+        </w:tc>
+      </w:tr>
+      <w:tr>
+        <w:trPr/>
+        <w:tc>
+          <w:tcPr>
+            <w:tcW w:w="0" w:type="dxa"/>
+            <w:tcBorders>
+              <w:left w:val="single"/>
+              <w:right w:val="single"/>
+              <w:top w:val="single"/>
+              <w:bottom w:val="single"/>
+            </w:tcBorders>
+          </w:tcPr>
+          <w:p>
+            <w:pPr/>
+            <w:r>
+              <w:rPr/>
+              <w:t xml:space="preserve">Languages(Other)</w:t>
+            </w:r>
+          </w:p>
+        </w:tc>
+        <w:tc>
+          <w:tcPr>
+            <w:tcW w:w="0" w:type="dxa"/>
+            <w:tcBorders>
+              <w:left w:val="single"/>
+              <w:right w:val="single"/>
+              <w:top w:val="single"/>
+              <w:bottom w:val="single"/>
+            </w:tcBorders>
+          </w:tcPr>
+          <w:p>
+            <w:pPr/>
+            <w:r>
+              <w:rPr/>
+              <w:t xml:space="preserve">UML, XML, XSL, SQL</w:t>
+            </w:r>
+          </w:p>
+        </w:tc>
+        <w:tc>
+          <w:tcPr>
+            <w:tcW w:w="0" w:type="dxa"/>
+            <w:tcBorders>
+              <w:left w:val="single"/>
+              <w:right w:val="single"/>
+              <w:top w:val="single"/>
+              <w:bottom w:val="single"/>
+            </w:tcBorders>
+          </w:tcPr>
+          <w:p>
+            <w:pPr/>
+            <w:r>
+              <w:rPr/>
+              <w:t xml:space="preserve">Intermediate </w:t>
+            </w:r>
+          </w:p>
+        </w:tc>
+      </w:tr>
+      <w:tr>
+        <w:trPr/>
+        <w:tc>
+          <w:tcPr>
+            <w:tcW w:w="0" w:type="dxa"/>
+            <w:tcBorders>
+              <w:left w:val="single"/>
+              <w:right w:val="single"/>
+              <w:top w:val="single"/>
+              <w:bottom w:val="single"/>
+            </w:tcBorders>
+          </w:tcPr>
+          <w:p>
+            <w:pPr/>
+            <w:r>
+              <w:rPr/>
+              <w:t xml:space="preserve">Programming tools</w:t>
+            </w:r>
+          </w:p>
+        </w:tc>
+        <w:tc>
+          <w:tcPr>
+            <w:tcW w:w="0" w:type="dxa"/>
+            <w:tcBorders>
+              <w:left w:val="single"/>
+              <w:right w:val="single"/>
+              <w:top w:val="single"/>
+              <w:bottom w:val="single"/>
+            </w:tcBorders>
+          </w:tcPr>
+          <w:p>
+            <w:pPr/>
+            <w:r>
+              <w:rPr/>
+              <w:t xml:space="preserve">Vim, CMake, GNU toolchain, Git, Mercurial, SVN </w:t>
+            </w:r>
+          </w:p>
+        </w:tc>
+        <w:tc>
+          <w:tcPr>
+            <w:tcW w:w="0" w:type="dxa"/>
+            <w:tcBorders>
+              <w:left w:val="single"/>
+              <w:right w:val="single"/>
+              <w:top w:val="single"/>
+              <w:bottom w:val="single"/>
+            </w:tcBorders>
+          </w:tcPr>
+          <w:p>
+            <w:pPr/>
+            <w:r>
+              <w:rPr/>
+              <w:t xml:space="preserve">Intermediate </w:t>
+            </w:r>
+          </w:p>
+        </w:tc>
+      </w:tr>
+      <w:tr>
+        <w:trPr/>
+        <w:tc>
+          <w:tcPr>
+            <w:tcW w:w="0" w:type="dxa"/>
+            <w:tcBorders>
+              <w:left w:val="single"/>
+              <w:right w:val="single"/>
+              <w:top w:val="single"/>
+              <w:bottom w:val="single"/>
+            </w:tcBorders>
+          </w:tcPr>
+          <w:p>
+            <w:pPr/>
+            <w:r>
+              <w:rPr/>
+              <w:t xml:space="preserve">Security Technologies</w:t>
+            </w:r>
+          </w:p>
+        </w:tc>
+        <w:tc>
+          <w:tcPr>
+            <w:tcW w:w="0" w:type="dxa"/>
+            <w:tcBorders>
+              <w:left w:val="single"/>
+              <w:right w:val="single"/>
+              <w:top w:val="single"/>
+              <w:bottom w:val="single"/>
+            </w:tcBorders>
+          </w:tcPr>
+          <w:p>
+            <w:pPr/>
+            <w:r>
+              <w:rPr/>
+              <w:t xml:space="preserve">Metasploit Security Auditor, Nexpose, OSSEC, SSH, SSL, Digital Certificates, Anti-Virus Tools (Norton, Symantec, Ghost, etc.)</w:t>
+            </w:r>
+          </w:p>
+        </w:tc>
+        <w:tc>
+          <w:tcPr>
+            <w:tcW w:w="0" w:type="dxa"/>
+            <w:tcBorders>
+              <w:left w:val="single"/>
+              <w:right w:val="single"/>
+              <w:top w:val="single"/>
+              <w:bottom w:val="single"/>
+            </w:tcBorders>
+          </w:tcPr>
+          <w:p>
+            <w:pPr/>
+            <w:r>
+              <w:rPr/>
+              <w:t xml:space="preserve">Intermediate </w:t>
+            </w:r>
+          </w:p>
+        </w:tc>
+      </w:tr>
+      <w:tr>
+        <w:trPr/>
+        <w:tc>
+          <w:tcPr>
+            <w:tcW w:w="0" w:type="dxa"/>
+            <w:tcBorders>
+              <w:left w:val="single"/>
+              <w:right w:val="single"/>
+              <w:top w:val="single"/>
+              <w:bottom w:val="single"/>
+            </w:tcBorders>
+          </w:tcPr>
+          <w:p>
+            <w:pPr/>
+            <w:r>
+              <w:rPr/>
+              <w:t xml:space="preserve">Monitoring</w:t>
+            </w:r>
+          </w:p>
+        </w:tc>
+        <w:tc>
+          <w:tcPr>
+            <w:tcW w:w="0" w:type="dxa"/>
+            <w:tcBorders>
+              <w:left w:val="single"/>
+              <w:right w:val="single"/>
+              <w:top w:val="single"/>
+              <w:bottom w:val="single"/>
+            </w:tcBorders>
+          </w:tcPr>
+          <w:p>
+            <w:pPr/>
+            <w:r>
+              <w:rPr/>
+              <w:t xml:space="preserve">Splunk, Spiceworks, SNMP, Nagios, Sciencelogic</w:t>
+            </w:r>
+          </w:p>
+        </w:tc>
+        <w:tc>
+          <w:tcPr>
+            <w:tcW w:w="0" w:type="dxa"/>
+            <w:tcBorders>
+              <w:left w:val="single"/>
+              <w:right w:val="single"/>
+              <w:top w:val="single"/>
+              <w:bottom w:val="single"/>
+            </w:tcBorders>
+          </w:tcPr>
+          <w:p>
+            <w:pPr/>
+            <w:r>
+              <w:rPr/>
+              <w:t xml:space="preserve">Expert</w:t>
+            </w:r>
+          </w:p>
+        </w:tc>
+      </w:tr>
+      <w:tr>
+        <w:trPr/>
+        <w:tc>
+          <w:tcPr>
+            <w:tcW w:w="0" w:type="dxa"/>
+            <w:tcBorders>
+              <w:left w:val="single"/>
+              <w:right w:val="single"/>
+              <w:top w:val="single"/>
+              <w:bottom w:val="single"/>
+            </w:tcBorders>
+          </w:tcPr>
+          <w:p>
+            <w:pPr/>
+            <w:r>
+              <w:rPr/>
+              <w:t xml:space="preserve">Networking</w:t>
+            </w:r>
+          </w:p>
+        </w:tc>
+        <w:tc>
+          <w:tcPr>
+            <w:tcW w:w="0" w:type="dxa"/>
+            <w:tcBorders>
+              <w:left w:val="single"/>
+              <w:right w:val="single"/>
+              <w:top w:val="single"/>
+              <w:bottom w:val="single"/>
+            </w:tcBorders>
+          </w:tcPr>
+          <w:p>
+            <w:pPr/>
+            <w:r>
+              <w:rPr/>
+              <w:t xml:space="preserve">Cisco ASA, Baracuda (Firewalls, and Load Ballencers), LAN, WAN</w:t>
+            </w:r>
+          </w:p>
+        </w:tc>
+        <w:tc>
+          <w:tcPr>
+            <w:tcW w:w="0" w:type="dxa"/>
+            <w:tcBorders>
+              <w:left w:val="single"/>
+              <w:right w:val="single"/>
+              <w:top w:val="single"/>
+              <w:bottom w:val="single"/>
+            </w:tcBorders>
+          </w:tcPr>
+          <w:p>
+            <w:pPr/>
+            <w:r>
+              <w:rPr/>
+              <w:t xml:space="preserve">Intermediate</w:t>
+            </w:r>
+          </w:p>
+        </w:tc>
+      </w:tr>
+      <w:tr>
+        <w:trPr/>
+        <w:tc>
+          <w:tcPr>
+            <w:tcW w:w="0" w:type="dxa"/>
+            <w:tcBorders>
+              <w:left w:val="single"/>
+              <w:right w:val="single"/>
+              <w:top w:val="single"/>
+              <w:bottom w:val="single"/>
+            </w:tcBorders>
+          </w:tcPr>
+          <w:p>
+            <w:pPr/>
+            <w:r>
+              <w:rPr/>
+              <w:t xml:space="preserve">Server Software</w:t>
+            </w:r>
+          </w:p>
+        </w:tc>
+        <w:tc>
+          <w:tcPr>
+            <w:tcW w:w="0" w:type="dxa"/>
+            <w:tcBorders>
+              <w:left w:val="single"/>
+              <w:right w:val="single"/>
+              <w:top w:val="single"/>
+              <w:bottom w:val="single"/>
+            </w:tcBorders>
+          </w:tcPr>
+          <w:p>
+            <w:pPr/>
+            <w:r>
+              <w:rPr/>
+              <w:t xml:space="preserve">Apache, Ningx, MySQL, Sendmail/Exim/Postfix, Bind9</w:t>
+            </w:r>
+          </w:p>
+        </w:tc>
+        <w:tc>
+          <w:tcPr>
+            <w:tcW w:w="0" w:type="dxa"/>
+            <w:tcBorders>
+              <w:left w:val="single"/>
+              <w:right w:val="single"/>
+              <w:top w:val="single"/>
+              <w:bottom w:val="single"/>
+            </w:tcBorders>
+          </w:tcPr>
+          <w:p>
+            <w:pPr/>
+            <w:r>
+              <w:rPr/>
+              <w:t xml:space="preserve">Expert</w:t>
+            </w:r>
+          </w:p>
+        </w:tc>
+      </w:tr>
+      <w:tr>
+        <w:trPr/>
+        <w:tc>
+          <w:tcPr>
+            <w:tcW w:w="0" w:type="dxa"/>
+            <w:tcBorders>
+              <w:left w:val="single"/>
+              <w:right w:val="single"/>
+              <w:top w:val="single"/>
+              <w:bottom w:val="single"/>
+            </w:tcBorders>
+          </w:tcPr>
+          <w:p>
+            <w:pPr/>
+            <w:r>
+              <w:rPr/>
+              <w:t xml:space="preserve">Operating Systems</w:t>
+            </w:r>
+          </w:p>
+        </w:tc>
+        <w:tc>
+          <w:tcPr>
+            <w:tcW w:w="0" w:type="dxa"/>
+            <w:tcBorders>
+              <w:left w:val="single"/>
+              <w:right w:val="single"/>
+              <w:top w:val="single"/>
+              <w:bottom w:val="single"/>
+            </w:tcBorders>
+          </w:tcPr>
+          <w:p>
+            <w:pPr/>
+            <w:r>
+              <w:rPr/>
+              <w:t xml:space="preserve">Linux (Redhat, Debian and source based)</w:t>
+            </w:r>
+          </w:p>
+        </w:tc>
+        <w:tc>
+          <w:tcPr>
+            <w:tcW w:w="0" w:type="dxa"/>
+            <w:tcBorders>
+              <w:left w:val="single"/>
+              <w:right w:val="single"/>
+              <w:top w:val="single"/>
+              <w:bottom w:val="single"/>
+            </w:tcBorders>
+          </w:tcPr>
+          <w:p>
+            <w:pPr/>
+            <w:r>
+              <w:rPr/>
+              <w:t xml:space="preserve">Expert</w:t>
+            </w:r>
+          </w:p>
+        </w:tc>
+      </w:tr>
+      <w:tr>
+        <w:trPr/>
+        <w:tc>
+          <w:tcPr>
+            <w:tcW w:w="0" w:type="dxa"/>
+            <w:tcBorders>
+              <w:left w:val="single"/>
+              <w:right w:val="single"/>
+              <w:top w:val="single"/>
+              <w:bottom w:val="single"/>
+            </w:tcBorders>
+          </w:tcPr>
+          <w:p>
+            <w:pPr/>
+            <w:r>
+              <w:rPr/>
+              <w:t xml:space="preserve">Operating Systems</w:t>
+            </w:r>
+          </w:p>
+        </w:tc>
+        <w:tc>
+          <w:tcPr>
+            <w:tcW w:w="0" w:type="dxa"/>
+            <w:tcBorders>
+              <w:left w:val="single"/>
+              <w:right w:val="single"/>
+              <w:top w:val="single"/>
+              <w:bottom w:val="single"/>
+            </w:tcBorders>
+          </w:tcPr>
+          <w:p>
+            <w:pPr/>
+            <w:r>
+              <w:rPr/>
+              <w:t xml:space="preserve">Windows NT (All), Windows Server, Mac OS X (10.3, 10.4, 10.9)</w:t>
+            </w:r>
+          </w:p>
+        </w:tc>
+        <w:tc>
+          <w:tcPr>
+            <w:tcW w:w="0" w:type="dxa"/>
+            <w:tcBorders>
+              <w:left w:val="single"/>
+              <w:right w:val="single"/>
+              <w:top w:val="single"/>
+              <w:bottom w:val="single"/>
+            </w:tcBorders>
+          </w:tcPr>
+          <w:p>
+            <w:pPr/>
+            <w:r>
+              <w:rPr/>
+              <w:t xml:space="preserve">Above Intermedite</w:t>
+            </w:r>
+          </w:p>
+        </w:tc>
+      </w:tr>
+      <w:tr>
+        <w:trPr/>
+        <w:tc>
+          <w:tcPr>
+            <w:tcW w:w="0" w:type="dxa"/>
+            <w:tcBorders>
+              <w:left w:val="single"/>
+              <w:right w:val="single"/>
+              <w:top w:val="single"/>
+              <w:bottom w:val="single"/>
+            </w:tcBorders>
+          </w:tcPr>
+          <w:p>
+            <w:pPr/>
+            <w:r>
+              <w:rPr/>
+              <w:t xml:space="preserve">Operating Systems</w:t>
+            </w:r>
+          </w:p>
+        </w:tc>
+        <w:tc>
+          <w:tcPr>
+            <w:tcW w:w="0" w:type="dxa"/>
+            <w:tcBorders>
+              <w:left w:val="single"/>
+              <w:right w:val="single"/>
+              <w:top w:val="single"/>
+              <w:bottom w:val="single"/>
+            </w:tcBorders>
+          </w:tcPr>
+          <w:p>
+            <w:pPr/>
+            <w:r>
+              <w:rPr/>
+              <w:t xml:space="preserve">Unix (FreeBSD, OpenBSD, Plan9)</w:t>
+            </w:r>
+          </w:p>
+        </w:tc>
+        <w:tc>
+          <w:tcPr>
+            <w:tcW w:w="0" w:type="dxa"/>
+            <w:tcBorders>
+              <w:left w:val="single"/>
+              <w:right w:val="single"/>
+              <w:top w:val="single"/>
+              <w:bottom w:val="single"/>
+            </w:tcBorders>
+          </w:tcPr>
+          <w:p>
+            <w:pPr/>
+            <w:r>
+              <w:rPr/>
+              <w:t xml:space="preserve">Intermediate</w:t>
+            </w:r>
+          </w:p>
+        </w:tc>
+      </w:tr>
+    </w:tbl>
+    <w:p>
+      <w:pPr>
         <w:pStyle w:val="Heading 2"/>
       </w:pPr>
       <w:r>
@@ -569,6 +1739,15 @@
     </w:p>
     <w:p>
       <w:pPr>
+        <w:pStyle w:val="Normal"/>
+      </w:pPr>
+      <w:r>
+        <w:rPr/>
+        <w:t xml:space="preserve">InfraGard Member</w:t>
+      </w:r>
+    </w:p>
+    <w:p>
+      <w:pPr>
         <w:pStyle w:val="Heading 2"/>
       </w:pPr>
       <w:r>
@@ -636,7 +1815,7 @@
       </w:pPr>
       <w:r>
         <w:rPr/>
-        <w:t xml:space="preserve">Activities and interests</w:t>
+        <w:t xml:space="preserve">Activities and Interests</w:t>
       </w:r>
     </w:p>
     <w:p>
@@ -683,7 +1862,7 @@
         <w:rPr/>
         <w:t xml:space="preserve"> I am the co-founder of the </w:t>
       </w:r>
-      <w:hyperlink r:id="rId154">
+      <w:hyperlink r:id="rId364">
         <w:r>
           <w:rPr>
             <w:u w:val="single"/>
@@ -696,7 +1875,7 @@
         <w:rPr/>
         <w:t xml:space="preserve">, one of the longest running hacker spaces groups in Colorado Springs, CO. I also run the </w:t>
       </w:r>
-      <w:hyperlink r:id="rId157">
+      <w:hyperlink r:id="rId367">
         <w:r>
           <w:rPr>
             <w:u w:val="single"/>
@@ -737,7 +1916,7 @@
       <w:pPr>
         <w:pStyle w:val="Normal"/>
       </w:pPr>
-      <w:hyperlink r:id="rId165">
+      <w:hyperlink r:id="rId375">
         <w:r>
           <w:rPr>
             <w:u w:val="single"/>
@@ -750,20 +1929,6 @@
         <w:rPr/>
         <w:t xml:space="preserve"> - +01 512 920 8169 - 3800 Pebble Creek Ct., Plano, TX, 75023, USA</w:t>
       </w:r>
-    </w:p>
-    <w:p>
-      <w:pPr>
-        <w:pStyle w:val="Normal"/>
-      </w:pPr>
-      <w:hyperlink r:id="rId169">
-        <w:r>
-          <w:rPr>
-            <w:u w:val="single"/>
-            <w:color w:val="0000ff"/>
-          </w:rPr>
-          <w:t xml:space="preserve">Save a copy in PDF format.</w:t>
-        </w:r>
-      </w:hyperlink>
     </w:p>
     <w:p>
       <w:pPr>

</xml_diff>

<commit_message>
(doc) Add TechnologySpa to resume
</commit_message>
<xml_diff>
--- a/cv.docx
+++ b/cv.docx
@@ -25,16 +25,34 @@
       </w:pPr>
       <w:r>
         <w:rPr/>
-        <w:t xml:space="preserve">Specialties: Service Delivery, Onshore/Near-shore/Offshore Team Leadership, Cloud based infrastructure Architecture design, and Application Security</w:t>
-      </w:r>
-    </w:p>
-    <w:p>
-      <w:pPr>
-        <w:pStyle w:val="Normal"/>
-      </w:pPr>
-      <w:r>
-        <w:rPr/>
-        <w:t xml:space="preserve">Multi-faceted, talented, intelligent IT Professional and Web Developer with 15+ years of experience supporting clients with technical experience in product life cycle and system deployment in a multi-system environment.</w:t>
+        <w:t xml:space="preserve">Founder: CompuTEK Industries, Da Planet Security, CO2600, North DFW 2600 Co-Founder: TheLabs.MS, Zero1 Nation Hackerspace</w:t>
+      </w:r>
+    </w:p>
+    <w:p>
+      <w:pPr>
+        <w:pStyle w:val="Normal"/>
+      </w:pPr>
+      <w:r>
+        <w:rPr/>
+        <w:t xml:space="preserve">Specialties: Service Delivery, Team Leadership, Cloud based infrastructure, High Availability Architecture design, and Application Security.</w:t>
+      </w:r>
+    </w:p>
+    <w:p>
+      <w:pPr>
+        <w:pStyle w:val="Normal"/>
+      </w:pPr>
+      <w:r>
+        <w:rPr/>
+        <w:t xml:space="preserve">As Multi-faceted, talented, intelligent IT Professional with 15+ years of experience supporting clients with technical experience in product life-cycle, project management, and system deployment in a multi-system environment. Combining strong technical acumen with business and project management experience, my efforts have delivered numerous Business Intelligence Dashboards, Scalable Mobile Applications, and Service Level Agreements that provide performance transparency and improve decision making.</w:t>
+      </w:r>
+    </w:p>
+    <w:p>
+      <w:pPr>
+        <w:pStyle w:val="Normal"/>
+      </w:pPr>
+      <w:r>
+        <w:rPr/>
+        <w:t xml:space="preserve">Current Certificates in the pipeline: ITIL v3, CISSP and Six Sigma Green Belt Certification.</w:t>
       </w:r>
     </w:p>
     <w:p>
@@ -44,6 +62,44 @@
       <w:r>
         <w:rPr/>
         <w:t xml:space="preserve">Corporate Experience</w:t>
+      </w:r>
+    </w:p>
+    <w:p>
+      <w:pPr>
+        <w:pStyle w:val="Normal"/>
+      </w:pPr>
+      <w:r>
+        <w:rPr/>
+        <w:t xml:space="preserve">Feb 2015 (Present) </w:t>
+      </w:r>
+      <w:r>
+        <w:rPr>
+          <w:i/>
+        </w:rPr>
+        <w:t xml:space="preserve">Senior DevOps/Production Operations for </w:t>
+      </w:r>
+      <w:hyperlink r:id="rId27">
+        <w:r>
+          <w:rPr>
+            <w:i/>
+            <w:u w:val="single"/>
+            <w:color w:val="0000ff"/>
+          </w:rPr>
+          <w:t xml:space="preserve">TechnologySpa</w:t>
+        </w:r>
+      </w:hyperlink>
+      <w:r>
+        <w:rPr/>
+        <w:t xml:space="preserve"> (Dallas, TX. USA).</w:t>
+      </w:r>
+    </w:p>
+    <w:p>
+      <w:pPr>
+        <w:pStyle w:val="Normal"/>
+      </w:pPr>
+      <w:r>
+        <w:rPr/>
+        <w:t xml:space="preserve">Advised board members on Industry best practices. Lead the discovery, architecture planning, and development phases for cross platform and cross hosting environment orchestration system. Acquired business relations with key third-party solution venders. Designed and developed a full featured Platform-as-a-Service solution for DevOps based clients. Designed and implemented modern APM and SIEM solution to replace post lifecycle Hostmonitor monitoring infrastructure with Statsd/Graphite, Logentries, Pingdom, NewRelic, and Pagerduty. Key figure in development and deployment of scalable ITIL based Central management solutions for clients. Lead generation and sales engineering for a managed DevOps service provider</w:t>
       </w:r>
     </w:p>
     <w:p>
@@ -60,7 +116,7 @@
         </w:rPr>
         <w:t xml:space="preserve">Interim Chief Technology Officer for </w:t>
       </w:r>
-      <w:hyperlink r:id="rId23">
+      <w:hyperlink r:id="rId35">
         <w:r>
           <w:rPr>
             <w:i/>
@@ -116,7 +172,7 @@
         </w:rPr>
         <w:t xml:space="preserve">Sr. Linux Engineer, II for </w:t>
       </w:r>
-      <w:hyperlink r:id="rId35">
+      <w:hyperlink r:id="rId47">
         <w:r>
           <w:rPr>
             <w:i/>
@@ -181,7 +237,7 @@
         </w:rPr>
         <w:t xml:space="preserve">Linux Engineer, I for </w:t>
       </w:r>
-      <w:hyperlink r:id="rId49">
+      <w:hyperlink r:id="rId61">
         <w:r>
           <w:rPr>
             <w:i/>
@@ -273,7 +329,7 @@
         </w:rPr>
         <w:t xml:space="preserve">Computer Tech Support Analyst I with </w:t>
       </w:r>
-      <w:hyperlink r:id="rId69">
+      <w:hyperlink r:id="rId81">
         <w:r>
           <w:rPr>
             <w:i/>
@@ -309,9 +365,9 @@
         <w:rPr>
           <w:i/>
         </w:rPr>
-        <w:t xml:space="preserve">Visonary Founder for </w:t>
-      </w:r>
-      <w:hyperlink r:id="rId77">
+        <w:t xml:space="preserve">Visionary Founder for </w:t>
+      </w:r>
+      <w:hyperlink r:id="rId89">
         <w:r>
           <w:rPr>
             <w:i/>
@@ -359,7 +415,7 @@
         <w:rPr/>
         <w:t xml:space="preserve">Author of </w:t>
       </w:r>
-      <w:hyperlink r:id="rId87">
+      <w:hyperlink r:id="rId99">
         <w:r>
           <w:rPr>
             <w:u w:val="single"/>
@@ -370,7 +426,7 @@
       </w:hyperlink>
       <w:r>
         <w:rPr/>
-        <w:t xml:space="preserve"> where we discuss technology and infosec news from around the world and focus on Dallas, TX related issues.</w:t>
+        <w:t xml:space="preserve"> where we discuss technology and InfoSec news from around the world and focus on Dallas, TX related issues.</w:t>
       </w:r>
     </w:p>
     <w:p>
@@ -392,7 +448,7 @@
         <w:rPr/>
         <w:t xml:space="preserve">My daily operating system: I </w:t>
       </w:r>
-      <w:hyperlink r:id="rId94">
+      <w:hyperlink r:id="rId106">
         <w:r>
           <w:rPr>
             <w:u w:val="single"/>
@@ -403,7 +459,7 @@
       </w:hyperlink>
       <w:r>
         <w:rPr/>
-        <w:t xml:space="preserve"> about it sometimes.</w:t>
+        <w:t xml:space="preserve"> about it sometimes. Other times I'm maintaining packages for BlackArch and Kali Linux.</w:t>
       </w:r>
     </w:p>
     <w:p>
@@ -425,7 +481,7 @@
         <w:rPr/>
         <w:t xml:space="preserve">A rails gem for accessing the Commission Junction SOAP API: I contribute on </w:t>
       </w:r>
-      <w:hyperlink r:id="rId101">
+      <w:hyperlink r:id="rId113">
         <w:r>
           <w:rPr>
             <w:u w:val="single"/>
@@ -454,7 +510,7 @@
         <w:rPr/>
         <w:t xml:space="preserve">I Collaborate with the </w:t>
       </w:r>
-      <w:hyperlink r:id="rId107">
+      <w:hyperlink r:id="rId119">
         <w:r>
           <w:rPr>
             <w:u w:val="single"/>
@@ -467,7 +523,7 @@
         <w:rPr/>
         <w:t xml:space="preserve">, </w:t>
       </w:r>
-      <w:hyperlink r:id="rId110">
+      <w:hyperlink r:id="rId122">
         <w:r>
           <w:rPr>
             <w:u w:val="single"/>
@@ -480,7 +536,7 @@
         <w:rPr/>
         <w:t xml:space="preserve">, </w:t>
       </w:r>
-      <w:hyperlink r:id="rId113">
+      <w:hyperlink r:id="rId125">
         <w:r>
           <w:rPr>
             <w:u w:val="single"/>
@@ -870,7 +926,7 @@
             <w:pPr/>
             <w:r>
               <w:rPr/>
-              <w:t xml:space="preserve">Virtualization </w:t>
+              <w:t xml:space="preserve">Virtualization</w:t>
             </w:r>
           </w:p>
         </w:tc>
@@ -945,7 +1001,7 @@
             <w:pPr/>
             <w:r>
               <w:rPr/>
-              <w:t xml:space="preserve">Ruby, Bash, Perl, Awk, BASIC, Power Script </w:t>
+              <w:t xml:space="preserve">Ruby, Bash, Perl, Awk, BASIC, Power Script</w:t>
             </w:r>
           </w:p>
         </w:tc>
@@ -1002,7 +1058,7 @@
             <w:pPr/>
             <w:r>
               <w:rPr/>
-              <w:t xml:space="preserve">HTML(3, 4, 5), CSS(1,2,3), JavaScript, jQuery, PHP </w:t>
+              <w:t xml:space="preserve">HTML(3, 4, 5), CSS(1,2,3), JavaScript, jQuery, PHP</w:t>
             </w:r>
           </w:p>
         </w:tc>
@@ -1041,43 +1097,43 @@
             <w:pPr/>
             <w:r>
               <w:rPr/>
-              <w:t xml:space="preserve">Languages(Compiled) </w:t>
-            </w:r>
-          </w:p>
-        </w:tc>
-        <w:tc>
-          <w:tcPr>
-            <w:tcW w:w="0" w:type="dxa"/>
-            <w:tcBorders>
-              <w:left w:val="single"/>
-              <w:right w:val="single"/>
-              <w:top w:val="single"/>
-              <w:bottom w:val="single"/>
-            </w:tcBorders>
-          </w:tcPr>
-          <w:p>
-            <w:pPr/>
-            <w:r>
-              <w:rPr/>
-              <w:t xml:space="preserve">C++, ASM86, ANSI-C, Lua </w:t>
-            </w:r>
-          </w:p>
-        </w:tc>
-        <w:tc>
-          <w:tcPr>
-            <w:tcW w:w="0" w:type="dxa"/>
-            <w:tcBorders>
-              <w:left w:val="single"/>
-              <w:right w:val="single"/>
-              <w:top w:val="single"/>
-              <w:bottom w:val="single"/>
-            </w:tcBorders>
-          </w:tcPr>
-          <w:p>
-            <w:pPr/>
-            <w:r>
-              <w:rPr/>
-              <w:t xml:space="preserve">Intermediate </w:t>
+              <w:t xml:space="preserve">Languages(Compiled)</w:t>
+            </w:r>
+          </w:p>
+        </w:tc>
+        <w:tc>
+          <w:tcPr>
+            <w:tcW w:w="0" w:type="dxa"/>
+            <w:tcBorders>
+              <w:left w:val="single"/>
+              <w:right w:val="single"/>
+              <w:top w:val="single"/>
+              <w:bottom w:val="single"/>
+            </w:tcBorders>
+          </w:tcPr>
+          <w:p>
+            <w:pPr/>
+            <w:r>
+              <w:rPr/>
+              <w:t xml:space="preserve">C++, ASM86, ANSI-C, Lua, Java</w:t>
+            </w:r>
+          </w:p>
+        </w:tc>
+        <w:tc>
+          <w:tcPr>
+            <w:tcW w:w="0" w:type="dxa"/>
+            <w:tcBorders>
+              <w:left w:val="single"/>
+              <w:right w:val="single"/>
+              <w:top w:val="single"/>
+              <w:bottom w:val="single"/>
+            </w:tcBorders>
+          </w:tcPr>
+          <w:p>
+            <w:pPr/>
+            <w:r>
+              <w:rPr/>
+              <w:t xml:space="preserve">Expert</w:t>
             </w:r>
           </w:p>
         </w:tc>
@@ -1191,7 +1247,7 @@
             <w:pPr/>
             <w:r>
               <w:rPr/>
-              <w:t xml:space="preserve">Intermediate </w:t>
+              <w:t xml:space="preserve">Expert</w:t>
             </w:r>
           </w:p>
         </w:tc>
@@ -1830,7 +1886,7 @@
       </w:r>
       <w:r>
         <w:rPr/>
-        <w:t xml:space="preserve"> I enjoy being a part of the maker movement and developing creative solutions for everyday problems. Current areas of interest involve diy drones, SDR, and geocaching.</w:t>
+        <w:t xml:space="preserve"> I enjoy being a part of the maker movement and developing creative solutions for everyday problems. Current areas of interest involve DIY drones, SDR, and geo caching.</w:t>
       </w:r>
     </w:p>
     <w:p>
@@ -1845,7 +1901,7 @@
       </w:r>
       <w:r>
         <w:rPr/>
-        <w:t xml:space="preserve"> Free Running, Cycling, Kendo. </w:t>
+        <w:t xml:space="preserve"> Free Running, Cycling, Kendo.</w:t>
       </w:r>
     </w:p>
     <w:p>
@@ -1860,9 +1916,9 @@
       </w:r>
       <w:r>
         <w:rPr/>
-        <w:t xml:space="preserve"> I am the co-founder of the </w:t>
-      </w:r>
-      <w:hyperlink r:id="rId364">
+        <w:t xml:space="preserve"> As the co-founder of the </w:t>
+      </w:r>
+      <w:hyperlink r:id="rId376">
         <w:r>
           <w:rPr>
             <w:u w:val="single"/>
@@ -1873,9 +1929,9 @@
       </w:hyperlink>
       <w:r>
         <w:rPr/>
-        <w:t xml:space="preserve">, one of the longest running hacker spaces groups in Colorado Springs, CO. I also run the </w:t>
-      </w:r>
-      <w:hyperlink r:id="rId367">
+        <w:t xml:space="preserve"> and the </w:t>
+      </w:r>
+      <w:hyperlink r:id="rId379">
         <w:r>
           <w:rPr>
             <w:u w:val="single"/>
@@ -1886,7 +1942,7 @@
       </w:hyperlink>
       <w:r>
         <w:rPr/>
-        <w:t xml:space="preserve"> Meetup Group</w:t>
+        <w:t xml:space="preserve"> User Group I help promote a community of ethical hardware hacking and open source development for Teens, Young adults, and Youths at heart.</w:t>
       </w:r>
     </w:p>
     <w:p>
@@ -1901,7 +1957,7 @@
       </w:r>
       <w:r>
         <w:rPr/>
-        <w:t xml:space="preserve"> Currently I am authoring a book and related Def Con presentation on GSM Security</w:t>
+        <w:t xml:space="preserve"> Currently I am authoring a book and related Def Con presentation on Internet of Things Security.</w:t>
       </w:r>
     </w:p>
     <w:p>
@@ -1916,7 +1972,7 @@
       <w:pPr>
         <w:pStyle w:val="Normal"/>
       </w:pPr>
-      <w:hyperlink r:id="rId375">
+      <w:hyperlink r:id="rId387">
         <w:r>
           <w:rPr>
             <w:u w:val="single"/>
@@ -2145,7 +2201,7 @@
     <w:rPr>
       <w:b/>
       <w:sz w:val="32"/>
-      <w:rFonts w:ascii="Liberation Sans" w:cs="Liberation Sans" w:hAnsi="Liberation Sans"/>
+      <w:rFonts w:ascii="Arial" w:cs="Arial" w:hAnsi="Arial"/>
     </w:rPr>
   </w:style>
   <w:style w:type="paragraph" w:styleId="Dashed List">
@@ -2233,7 +2289,7 @@
     <w:rPr>
       <w:b/>
       <w:sz w:val="34"/>
-      <w:rFonts w:ascii="Liberation Sans" w:cs="Liberation Sans" w:hAnsi="Liberation Sans"/>
+      <w:rFonts w:ascii="Arial" w:cs="Arial" w:hAnsi="Arial"/>
     </w:rPr>
   </w:style>
   <w:style w:type="paragraph" w:styleId="Heading 2">
@@ -2247,7 +2303,7 @@
     <w:rPr>
       <w:b/>
       <w:sz w:val="28"/>
-      <w:rFonts w:ascii="Liberation Sans" w:cs="Liberation Sans" w:hAnsi="Liberation Sans"/>
+      <w:rFonts w:ascii="Arial" w:cs="Arial" w:hAnsi="Arial"/>
     </w:rPr>
   </w:style>
   <w:style w:type="paragraph" w:styleId="Heading 3">
@@ -2261,7 +2317,7 @@
     <w:rPr>
       <w:b/>
       <w:sz w:val="24"/>
-      <w:rFonts w:ascii="Liberation Sans" w:cs="Liberation Sans" w:hAnsi="Liberation Sans"/>
+      <w:rFonts w:ascii="Arial" w:cs="Arial" w:hAnsi="Arial"/>
     </w:rPr>
   </w:style>
   <w:style w:type="paragraph" w:styleId="Heading 4">
@@ -2275,7 +2331,7 @@
     <w:rPr>
       <w:b/>
       <w:sz w:val="24"/>
-      <w:rFonts w:ascii="Liberation Sans" w:cs="Liberation Sans" w:hAnsi="Liberation Sans"/>
+      <w:rFonts w:ascii="Arial" w:cs="Arial" w:hAnsi="Arial"/>
     </w:rPr>
   </w:style>
   <w:style w:type="paragraph" w:styleId="Heart List">
@@ -2326,7 +2382,7 @@
     <w:rPrDefault>
       <w:rPr>
         <w:sz w:val="24"/>
-        <w:rFonts w:ascii="Liberation Serif" w:cs="Liberation Serif" w:hAnsi="Liberation Serif"/>
+        <w:rFonts w:ascii="Times New Roman" w:cs="Times New Roman" w:hAnsi="Times New Roman"/>
         <w:color w:val="000000"/>
         <w:shd w:fill="ffffff"/>
       </w:rPr>

</xml_diff>